<commit_message>
Added a Game Design document to specify details about the game
</commit_message>
<xml_diff>
--- a/Documentation/High Level Design.docx
+++ b/Documentation/High Level Design.docx
@@ -1,20 +1,13 @@
 
 <file path=word/document.xml><?xml version="1.0" encoding="utf-8"?>
-<w:document xmlns:ve="http://schemas.openxmlformats.org/markup-compatibility/2006" xmlns:o="urn:schemas-microsoft-com:office:office" xmlns:r="http://schemas.openxmlformats.org/officeDocument/2006/relationships" xmlns:m="http://schemas.openxmlformats.org/officeDocument/2006/math" xmlns:v="urn:schemas-microsoft-com:vml" xmlns:wp="http://schemas.openxmlformats.org/drawingml/2006/wordprocessingDrawing" xmlns:w10="urn:schemas-microsoft-com:office:word" xmlns:w="http://schemas.openxmlformats.org/wordprocessingml/2006/main" xmlns:wne="http://schemas.microsoft.com/office/word/2006/wordml">
+<w:document xmlns:wpc="http://schemas.microsoft.com/office/word/2010/wordprocessingCanvas" xmlns:mc="http://schemas.openxmlformats.org/markup-compatibility/2006" xmlns:o="urn:schemas-microsoft-com:office:office" xmlns:r="http://schemas.openxmlformats.org/officeDocument/2006/relationships" xmlns:m="http://schemas.openxmlformats.org/officeDocument/2006/math" xmlns:v="urn:schemas-microsoft-com:vml" xmlns:wp14="http://schemas.microsoft.com/office/word/2010/wordprocessingDrawing" xmlns:wp="http://schemas.openxmlformats.org/drawingml/2006/wordprocessingDrawing" xmlns:w10="urn:schemas-microsoft-com:office:word" xmlns:w="http://schemas.openxmlformats.org/wordprocessingml/2006/main" xmlns:w14="http://schemas.microsoft.com/office/word/2010/wordml" xmlns:wpg="http://schemas.microsoft.com/office/word/2010/wordprocessingGroup" xmlns:wpi="http://schemas.microsoft.com/office/word/2010/wordprocessingInk" xmlns:wne="http://schemas.microsoft.com/office/word/2006/wordml" xmlns:wps="http://schemas.microsoft.com/office/word/2010/wordprocessingShape" mc:Ignorable="w14 wp14">
   <w:body>
     <w:p>
       <w:pPr>
+        <w:pStyle w:val="Heading1"/>
         <w:jc w:val="center"/>
-        <w:rPr>
-          <w:sz w:val="28"/>
-          <w:szCs w:val="28"/>
-        </w:rPr>
-      </w:pPr>
-      <w:r>
-        <w:rPr>
-          <w:sz w:val="28"/>
-          <w:szCs w:val="28"/>
-        </w:rPr>
+      </w:pPr>
+      <w:r>
         <w:t>Stevens RPG</w:t>
       </w:r>
     </w:p>
@@ -25,16 +18,8 @@
           <w:ilvl w:val="0"/>
           <w:numId w:val="1"/>
         </w:numPr>
-        <w:rPr>
-          <w:sz w:val="20"/>
-          <w:szCs w:val="20"/>
-        </w:rPr>
-      </w:pPr>
-      <w:r>
-        <w:rPr>
-          <w:sz w:val="20"/>
-          <w:szCs w:val="20"/>
-        </w:rPr>
+      </w:pPr>
+      <w:r>
         <w:t>Play as Undergraduate Student</w:t>
       </w:r>
     </w:p>
@@ -45,16 +30,8 @@
           <w:ilvl w:val="1"/>
           <w:numId w:val="1"/>
         </w:numPr>
-        <w:rPr>
-          <w:sz w:val="20"/>
-          <w:szCs w:val="20"/>
-        </w:rPr>
-      </w:pPr>
-      <w:r>
-        <w:rPr>
-          <w:sz w:val="20"/>
-          <w:szCs w:val="20"/>
-        </w:rPr>
+      </w:pPr>
+      <w:r>
         <w:t>Goal of the game:</w:t>
       </w:r>
     </w:p>
@@ -65,16 +42,8 @@
           <w:ilvl w:val="2"/>
           <w:numId w:val="1"/>
         </w:numPr>
-        <w:rPr>
-          <w:sz w:val="20"/>
-          <w:szCs w:val="20"/>
-        </w:rPr>
-      </w:pPr>
-      <w:r>
-        <w:rPr>
-          <w:sz w:val="20"/>
-          <w:szCs w:val="20"/>
-        </w:rPr>
+      </w:pPr>
+      <w:r>
         <w:t>Progress through Stevens</w:t>
       </w:r>
     </w:p>
@@ -85,23 +54,11 @@
           <w:ilvl w:val="1"/>
           <w:numId w:val="1"/>
         </w:numPr>
-        <w:rPr>
-          <w:sz w:val="20"/>
-          <w:szCs w:val="20"/>
-        </w:rPr>
-      </w:pPr>
-      <w:r>
-        <w:rPr>
-          <w:sz w:val="20"/>
-          <w:szCs w:val="20"/>
-        </w:rPr>
+      </w:pPr>
+      <w:r>
         <w:t xml:space="preserve">Professors: </w:t>
       </w:r>
       <w:r>
-        <w:rPr>
-          <w:sz w:val="20"/>
-          <w:szCs w:val="20"/>
-        </w:rPr>
         <w:t>Bosses</w:t>
       </w:r>
     </w:p>
@@ -112,16 +69,8 @@
           <w:ilvl w:val="0"/>
           <w:numId w:val="1"/>
         </w:numPr>
-        <w:rPr>
-          <w:sz w:val="20"/>
-          <w:szCs w:val="20"/>
-        </w:rPr>
-      </w:pPr>
-      <w:r>
-        <w:rPr>
-          <w:sz w:val="20"/>
-          <w:szCs w:val="20"/>
-        </w:rPr>
+      </w:pPr>
+      <w:r>
         <w:t>Majors: Types</w:t>
       </w:r>
     </w:p>
@@ -132,16 +81,8 @@
           <w:ilvl w:val="1"/>
           <w:numId w:val="1"/>
         </w:numPr>
-        <w:rPr>
-          <w:sz w:val="20"/>
-          <w:szCs w:val="20"/>
-        </w:rPr>
-      </w:pPr>
-      <w:r>
-        <w:rPr>
-          <w:sz w:val="20"/>
-          <w:szCs w:val="20"/>
-        </w:rPr>
+      </w:pPr>
+      <w:r>
         <w:t>Starting Types</w:t>
       </w:r>
     </w:p>
@@ -152,16 +93,8 @@
           <w:ilvl w:val="2"/>
           <w:numId w:val="1"/>
         </w:numPr>
-        <w:rPr>
-          <w:sz w:val="20"/>
-          <w:szCs w:val="20"/>
-        </w:rPr>
-      </w:pPr>
-      <w:r>
-        <w:rPr>
-          <w:sz w:val="20"/>
-          <w:szCs w:val="20"/>
-        </w:rPr>
+      </w:pPr>
+      <w:r>
         <w:t>Mathematics</w:t>
       </w:r>
     </w:p>
@@ -172,16 +105,8 @@
           <w:ilvl w:val="3"/>
           <w:numId w:val="1"/>
         </w:numPr>
-        <w:rPr>
-          <w:sz w:val="20"/>
-          <w:szCs w:val="20"/>
-        </w:rPr>
-      </w:pPr>
-      <w:r>
-        <w:rPr>
-          <w:sz w:val="20"/>
-          <w:szCs w:val="20"/>
-        </w:rPr>
+      </w:pPr>
+      <w:r>
         <w:t>Beats Engineering, beaten by Philosophy</w:t>
       </w:r>
     </w:p>
@@ -192,16 +117,8 @@
           <w:ilvl w:val="2"/>
           <w:numId w:val="1"/>
         </w:numPr>
-        <w:rPr>
-          <w:sz w:val="20"/>
-          <w:szCs w:val="20"/>
-        </w:rPr>
-      </w:pPr>
-      <w:r>
-        <w:rPr>
-          <w:sz w:val="20"/>
-          <w:szCs w:val="20"/>
-        </w:rPr>
+      </w:pPr>
+      <w:r>
         <w:t>Philosophy</w:t>
       </w:r>
     </w:p>
@@ -212,16 +129,8 @@
           <w:ilvl w:val="3"/>
           <w:numId w:val="1"/>
         </w:numPr>
-        <w:rPr>
-          <w:sz w:val="20"/>
-          <w:szCs w:val="20"/>
-        </w:rPr>
-      </w:pPr>
-      <w:r>
-        <w:rPr>
-          <w:sz w:val="20"/>
-          <w:szCs w:val="20"/>
-        </w:rPr>
+      </w:pPr>
+      <w:r>
         <w:t>Beats Mathematics, beaten by Engineering</w:t>
       </w:r>
     </w:p>
@@ -232,16 +141,8 @@
           <w:ilvl w:val="2"/>
           <w:numId w:val="1"/>
         </w:numPr>
-        <w:rPr>
-          <w:sz w:val="20"/>
-          <w:szCs w:val="20"/>
-        </w:rPr>
-      </w:pPr>
-      <w:r>
-        <w:rPr>
-          <w:sz w:val="20"/>
-          <w:szCs w:val="20"/>
-        </w:rPr>
+      </w:pPr>
+      <w:r>
         <w:t>Engineering</w:t>
       </w:r>
     </w:p>
@@ -252,16 +153,8 @@
           <w:ilvl w:val="3"/>
           <w:numId w:val="1"/>
         </w:numPr>
-        <w:rPr>
-          <w:sz w:val="20"/>
-          <w:szCs w:val="20"/>
-        </w:rPr>
-      </w:pPr>
-      <w:r>
-        <w:rPr>
-          <w:sz w:val="20"/>
-          <w:szCs w:val="20"/>
-        </w:rPr>
+      </w:pPr>
+      <w:r>
         <w:t>Beats Philosophy, beaten by Mathematics</w:t>
       </w:r>
     </w:p>
@@ -272,18 +165,12 @@
           <w:ilvl w:val="0"/>
           <w:numId w:val="1"/>
         </w:numPr>
-        <w:rPr>
-          <w:sz w:val="20"/>
-          <w:szCs w:val="20"/>
-        </w:rPr>
-      </w:pPr>
-      <w:r>
-        <w:rPr>
-          <w:sz w:val="20"/>
-          <w:szCs w:val="20"/>
-        </w:rPr>
+      </w:pPr>
+      <w:r>
         <w:t>Premise</w:t>
       </w:r>
+      <w:bookmarkStart w:id="0" w:name="_GoBack"/>
+      <w:bookmarkEnd w:id="0"/>
     </w:p>
     <w:p>
       <w:pPr>
@@ -292,16 +179,8 @@
           <w:ilvl w:val="1"/>
           <w:numId w:val="1"/>
         </w:numPr>
-        <w:rPr>
-          <w:sz w:val="20"/>
-          <w:szCs w:val="20"/>
-        </w:rPr>
-      </w:pPr>
-      <w:r>
-        <w:rPr>
-          <w:sz w:val="20"/>
-          <w:szCs w:val="20"/>
-        </w:rPr>
+      </w:pPr>
+      <w:r>
         <w:t>Tutorial: Sleeping Bag Weekend</w:t>
       </w:r>
     </w:p>
@@ -312,16 +191,8 @@
           <w:ilvl w:val="1"/>
           <w:numId w:val="1"/>
         </w:numPr>
-        <w:rPr>
-          <w:sz w:val="20"/>
-          <w:szCs w:val="20"/>
-        </w:rPr>
-      </w:pPr>
-      <w:r>
-        <w:rPr>
-          <w:sz w:val="20"/>
-          <w:szCs w:val="20"/>
-        </w:rPr>
+      </w:pPr>
+      <w:r>
         <w:t>Eight levels: Each one semester</w:t>
       </w:r>
     </w:p>
@@ -332,16 +203,8 @@
           <w:ilvl w:val="2"/>
           <w:numId w:val="1"/>
         </w:numPr>
-        <w:rPr>
-          <w:sz w:val="20"/>
-          <w:szCs w:val="20"/>
-        </w:rPr>
-      </w:pPr>
-      <w:r>
-        <w:rPr>
-          <w:sz w:val="20"/>
-          <w:szCs w:val="20"/>
-        </w:rPr>
+      </w:pPr>
+      <w:r>
         <w:t>Semester One</w:t>
       </w:r>
     </w:p>
@@ -352,43 +215,28 @@
           <w:ilvl w:val="3"/>
           <w:numId w:val="1"/>
         </w:numPr>
-        <w:rPr>
-          <w:sz w:val="20"/>
-          <w:szCs w:val="20"/>
-        </w:rPr>
-      </w:pPr>
-      <w:r>
-        <w:rPr>
-          <w:sz w:val="20"/>
-          <w:szCs w:val="20"/>
-        </w:rPr>
+      </w:pPr>
+      <w:r>
         <w:t>Mastering Physics</w:t>
       </w:r>
       <w:r>
-        <w:rPr>
-          <w:sz w:val="20"/>
-          <w:szCs w:val="20"/>
-        </w:rPr>
-        <w:t>/WebAssign</w:t>
-      </w:r>
-    </w:p>
-    <w:p>
-      <w:pPr>
-        <w:pStyle w:val="ListParagraph"/>
-        <w:numPr>
-          <w:ilvl w:val="3"/>
-          <w:numId w:val="1"/>
-        </w:numPr>
-        <w:rPr>
-          <w:sz w:val="20"/>
-          <w:szCs w:val="20"/>
-        </w:rPr>
-      </w:pPr>
-      <w:r>
-        <w:rPr>
-          <w:sz w:val="20"/>
-          <w:szCs w:val="20"/>
-        </w:rPr>
+        <w:t>/</w:t>
+      </w:r>
+      <w:proofErr w:type="spellStart"/>
+      <w:r>
+        <w:t>WebAssign</w:t>
+      </w:r>
+      <w:proofErr w:type="spellEnd"/>
+    </w:p>
+    <w:p>
+      <w:pPr>
+        <w:pStyle w:val="ListParagraph"/>
+        <w:numPr>
+          <w:ilvl w:val="3"/>
+          <w:numId w:val="1"/>
+        </w:numPr>
+      </w:pPr>
+      <w:r>
         <w:t>Fraternity Parties</w:t>
       </w:r>
     </w:p>
@@ -399,16 +247,8 @@
           <w:ilvl w:val="2"/>
           <w:numId w:val="1"/>
         </w:numPr>
-        <w:rPr>
-          <w:sz w:val="20"/>
-          <w:szCs w:val="20"/>
-        </w:rPr>
-      </w:pPr>
-      <w:r>
-        <w:rPr>
-          <w:sz w:val="20"/>
-          <w:szCs w:val="20"/>
-        </w:rPr>
+      </w:pPr>
+      <w:r>
         <w:t>Semester Two</w:t>
       </w:r>
     </w:p>
@@ -419,17 +259,17 @@
           <w:ilvl w:val="1"/>
           <w:numId w:val="1"/>
         </w:numPr>
-        <w:rPr>
-          <w:sz w:val="20"/>
-          <w:szCs w:val="20"/>
-        </w:rPr>
-      </w:pPr>
-      <w:r>
-        <w:rPr>
-          <w:sz w:val="20"/>
-          <w:szCs w:val="20"/>
-        </w:rPr>
-        <w:t>Idea: ResLife are bad guys</w:t>
+      </w:pPr>
+      <w:r>
+        <w:t xml:space="preserve">Idea: </w:t>
+      </w:r>
+      <w:proofErr w:type="spellStart"/>
+      <w:r>
+        <w:t>ResLife</w:t>
+      </w:r>
+      <w:proofErr w:type="spellEnd"/>
+      <w:r>
+        <w:t xml:space="preserve"> are bad guys</w:t>
       </w:r>
     </w:p>
     <w:p>
@@ -439,16 +279,8 @@
           <w:ilvl w:val="0"/>
           <w:numId w:val="1"/>
         </w:numPr>
-        <w:rPr>
-          <w:sz w:val="20"/>
-          <w:szCs w:val="20"/>
-        </w:rPr>
-      </w:pPr>
-      <w:r>
-        <w:rPr>
-          <w:sz w:val="20"/>
-          <w:szCs w:val="20"/>
-        </w:rPr>
+      </w:pPr>
+      <w:r>
         <w:t>Gameplay</w:t>
       </w:r>
     </w:p>
@@ -459,16 +291,8 @@
           <w:ilvl w:val="1"/>
           <w:numId w:val="1"/>
         </w:numPr>
-        <w:rPr>
-          <w:sz w:val="20"/>
-          <w:szCs w:val="20"/>
-        </w:rPr>
-      </w:pPr>
-      <w:r>
-        <w:rPr>
-          <w:sz w:val="20"/>
-          <w:szCs w:val="20"/>
-        </w:rPr>
+      </w:pPr>
+      <w:r>
         <w:t>Summons</w:t>
       </w:r>
     </w:p>
@@ -479,23 +303,11 @@
           <w:ilvl w:val="2"/>
           <w:numId w:val="1"/>
         </w:numPr>
-        <w:rPr>
-          <w:sz w:val="20"/>
-          <w:szCs w:val="20"/>
-        </w:rPr>
-      </w:pPr>
-      <w:r>
-        <w:rPr>
-          <w:sz w:val="20"/>
-          <w:szCs w:val="20"/>
-        </w:rPr>
+      </w:pPr>
+      <w:r>
         <w:t xml:space="preserve">Famous individuals from </w:t>
       </w:r>
       <w:r>
-        <w:rPr>
-          <w:sz w:val="20"/>
-          <w:szCs w:val="20"/>
-        </w:rPr>
         <w:t>different fields</w:t>
       </w:r>
     </w:p>
@@ -506,16 +318,8 @@
           <w:ilvl w:val="1"/>
           <w:numId w:val="1"/>
         </w:numPr>
-        <w:rPr>
-          <w:sz w:val="20"/>
-          <w:szCs w:val="20"/>
-        </w:rPr>
-      </w:pPr>
-      <w:r>
-        <w:rPr>
-          <w:sz w:val="20"/>
-          <w:szCs w:val="20"/>
-        </w:rPr>
+      </w:pPr>
+      <w:r>
         <w:t>Items</w:t>
       </w:r>
     </w:p>
@@ -526,30 +330,14 @@
           <w:ilvl w:val="2"/>
           <w:numId w:val="1"/>
         </w:numPr>
-        <w:rPr>
-          <w:sz w:val="20"/>
-          <w:szCs w:val="20"/>
-        </w:rPr>
-      </w:pPr>
-      <w:r>
-        <w:rPr>
-          <w:sz w:val="20"/>
-          <w:szCs w:val="20"/>
-        </w:rPr>
+      </w:pPr>
+      <w:r>
         <w:t>“</w:t>
       </w:r>
       <w:r>
-        <w:rPr>
-          <w:sz w:val="20"/>
-          <w:szCs w:val="20"/>
-        </w:rPr>
         <w:t>Pierce Food</w:t>
       </w:r>
       <w:r>
-        <w:rPr>
-          <w:sz w:val="20"/>
-          <w:szCs w:val="20"/>
-        </w:rPr>
         <w:t>”</w:t>
       </w:r>
     </w:p>
@@ -560,37 +348,17 @@
           <w:ilvl w:val="3"/>
           <w:numId w:val="1"/>
         </w:numPr>
-        <w:rPr>
-          <w:sz w:val="20"/>
-          <w:szCs w:val="20"/>
-        </w:rPr>
-      </w:pPr>
-      <w:r>
-        <w:rPr>
-          <w:sz w:val="20"/>
-          <w:szCs w:val="20"/>
-        </w:rPr>
+      </w:pPr>
+      <w:r>
         <w:t xml:space="preserve">Increases </w:t>
       </w:r>
       <w:r>
-        <w:rPr>
-          <w:sz w:val="20"/>
-          <w:szCs w:val="20"/>
-        </w:rPr>
         <w:t>Stamina</w:t>
       </w:r>
       <w:r>
-        <w:rPr>
-          <w:sz w:val="20"/>
-          <w:szCs w:val="20"/>
-        </w:rPr>
         <w:t xml:space="preserve">, but </w:t>
       </w:r>
       <w:r>
-        <w:rPr>
-          <w:sz w:val="20"/>
-          <w:szCs w:val="20"/>
-        </w:rPr>
         <w:t>decreases Agility</w:t>
       </w:r>
     </w:p>
@@ -601,30 +369,14 @@
           <w:ilvl w:val="2"/>
           <w:numId w:val="1"/>
         </w:numPr>
-        <w:rPr>
-          <w:sz w:val="20"/>
-          <w:szCs w:val="20"/>
-        </w:rPr>
-      </w:pPr>
-      <w:r>
-        <w:rPr>
-          <w:sz w:val="20"/>
-          <w:szCs w:val="20"/>
-        </w:rPr>
+      </w:pPr>
+      <w:r>
         <w:t>“</w:t>
       </w:r>
       <w:r>
-        <w:rPr>
-          <w:sz w:val="20"/>
-          <w:szCs w:val="20"/>
-        </w:rPr>
         <w:t>Laptop</w:t>
       </w:r>
       <w:r>
-        <w:rPr>
-          <w:sz w:val="20"/>
-          <w:szCs w:val="20"/>
-        </w:rPr>
         <w:t>”</w:t>
       </w:r>
     </w:p>
@@ -635,18 +387,12 @@
           <w:ilvl w:val="3"/>
           <w:numId w:val="1"/>
         </w:numPr>
-        <w:rPr>
-          <w:sz w:val="20"/>
-          <w:szCs w:val="20"/>
-        </w:rPr>
-      </w:pPr>
-      <w:r>
-        <w:rPr>
-          <w:sz w:val="20"/>
-          <w:szCs w:val="20"/>
-        </w:rPr>
+      </w:pPr>
+      <w:proofErr w:type="spellStart"/>
+      <w:r>
         <w:t>Pokedex</w:t>
       </w:r>
+      <w:proofErr w:type="spellEnd"/>
     </w:p>
     <w:p>
       <w:pPr>
@@ -655,16 +401,8 @@
           <w:ilvl w:val="2"/>
           <w:numId w:val="1"/>
         </w:numPr>
-        <w:rPr>
-          <w:sz w:val="20"/>
-          <w:szCs w:val="20"/>
-        </w:rPr>
-      </w:pPr>
-      <w:r>
-        <w:rPr>
-          <w:sz w:val="20"/>
-          <w:szCs w:val="20"/>
-        </w:rPr>
+      </w:pPr>
+      <w:r>
         <w:t>“Coffee”</w:t>
       </w:r>
     </w:p>
@@ -675,16 +413,8 @@
           <w:ilvl w:val="3"/>
           <w:numId w:val="1"/>
         </w:numPr>
-        <w:rPr>
-          <w:sz w:val="20"/>
-          <w:szCs w:val="20"/>
-        </w:rPr>
-      </w:pPr>
-      <w:r>
-        <w:rPr>
-          <w:sz w:val="20"/>
-          <w:szCs w:val="20"/>
-        </w:rPr>
+      </w:pPr>
+      <w:r>
         <w:t>Revives a fallen party member</w:t>
       </w:r>
     </w:p>
@@ -695,16 +425,8 @@
           <w:ilvl w:val="1"/>
           <w:numId w:val="1"/>
         </w:numPr>
-        <w:rPr>
-          <w:sz w:val="20"/>
-          <w:szCs w:val="20"/>
-        </w:rPr>
-      </w:pPr>
-      <w:r>
-        <w:rPr>
-          <w:sz w:val="20"/>
-          <w:szCs w:val="20"/>
-        </w:rPr>
+      </w:pPr>
+      <w:r>
         <w:t>Classes</w:t>
       </w:r>
     </w:p>
@@ -715,16 +437,8 @@
           <w:ilvl w:val="2"/>
           <w:numId w:val="1"/>
         </w:numPr>
-        <w:rPr>
-          <w:sz w:val="20"/>
-          <w:szCs w:val="20"/>
-        </w:rPr>
-      </w:pPr>
-      <w:r>
-        <w:rPr>
-          <w:sz w:val="20"/>
-          <w:szCs w:val="20"/>
-        </w:rPr>
+      </w:pPr>
+      <w:r>
         <w:t>Taken to learn moves</w:t>
       </w:r>
     </w:p>
@@ -735,16 +449,8 @@
           <w:ilvl w:val="3"/>
           <w:numId w:val="1"/>
         </w:numPr>
-        <w:rPr>
-          <w:sz w:val="20"/>
-          <w:szCs w:val="20"/>
-        </w:rPr>
-      </w:pPr>
-      <w:r>
-        <w:rPr>
-          <w:sz w:val="20"/>
-          <w:szCs w:val="20"/>
-        </w:rPr>
+      </w:pPr>
+      <w:r>
         <w:t>Acquired through taking quizzes (battles)</w:t>
       </w:r>
     </w:p>
@@ -755,16 +461,8 @@
           <w:ilvl w:val="3"/>
           <w:numId w:val="1"/>
         </w:numPr>
-        <w:rPr>
-          <w:sz w:val="20"/>
-          <w:szCs w:val="20"/>
-        </w:rPr>
-      </w:pPr>
-      <w:r>
-        <w:rPr>
-          <w:sz w:val="20"/>
-          <w:szCs w:val="20"/>
-        </w:rPr>
+      </w:pPr>
+      <w:r>
         <w:t>Moves can also be acquired through leveling up</w:t>
       </w:r>
     </w:p>
@@ -775,16 +473,8 @@
           <w:ilvl w:val="1"/>
           <w:numId w:val="1"/>
         </w:numPr>
-        <w:rPr>
-          <w:sz w:val="20"/>
-          <w:szCs w:val="20"/>
-        </w:rPr>
-      </w:pPr>
-      <w:r>
-        <w:rPr>
-          <w:sz w:val="20"/>
-          <w:szCs w:val="20"/>
-        </w:rPr>
+      </w:pPr>
+      <w:r>
         <w:t>Moves</w:t>
       </w:r>
     </w:p>
@@ -795,16 +485,8 @@
           <w:ilvl w:val="2"/>
           <w:numId w:val="1"/>
         </w:numPr>
-        <w:rPr>
-          <w:sz w:val="20"/>
-          <w:szCs w:val="20"/>
-        </w:rPr>
-      </w:pPr>
-      <w:r>
-        <w:rPr>
-          <w:sz w:val="20"/>
-          <w:szCs w:val="20"/>
-        </w:rPr>
+      </w:pPr>
+      <w:r>
         <w:t>“Fire Alarm”</w:t>
       </w:r>
     </w:p>
@@ -815,16 +497,8 @@
           <w:ilvl w:val="3"/>
           <w:numId w:val="1"/>
         </w:numPr>
-        <w:rPr>
-          <w:sz w:val="20"/>
-          <w:szCs w:val="20"/>
-        </w:rPr>
-      </w:pPr>
-      <w:r>
-        <w:rPr>
-          <w:sz w:val="20"/>
-          <w:szCs w:val="20"/>
-        </w:rPr>
+      </w:pPr>
+      <w:r>
         <w:t>Wakes up sleeping party members; cuts stamina in half</w:t>
       </w:r>
     </w:p>
@@ -835,16 +509,8 @@
           <w:ilvl w:val="2"/>
           <w:numId w:val="1"/>
         </w:numPr>
-        <w:rPr>
-          <w:sz w:val="20"/>
-          <w:szCs w:val="20"/>
-        </w:rPr>
-      </w:pPr>
-      <w:r>
-        <w:rPr>
-          <w:sz w:val="20"/>
-          <w:szCs w:val="20"/>
-        </w:rPr>
+      </w:pPr>
+      <w:r>
         <w:t>“Tautology”</w:t>
       </w:r>
     </w:p>
@@ -855,16 +521,9 @@
           <w:ilvl w:val="3"/>
           <w:numId w:val="1"/>
         </w:numPr>
-        <w:rPr>
-          <w:sz w:val="20"/>
-          <w:szCs w:val="20"/>
-        </w:rPr>
-      </w:pPr>
-      <w:r>
-        <w:rPr>
-          <w:sz w:val="20"/>
-          <w:szCs w:val="20"/>
-        </w:rPr>
+      </w:pPr>
+      <w:r>
+        <w:lastRenderedPageBreak/>
         <w:t>No effect!</w:t>
       </w:r>
     </w:p>
@@ -875,16 +534,8 @@
           <w:ilvl w:val="1"/>
           <w:numId w:val="1"/>
         </w:numPr>
-        <w:rPr>
-          <w:sz w:val="20"/>
-          <w:szCs w:val="20"/>
-        </w:rPr>
-      </w:pPr>
-      <w:r>
-        <w:rPr>
-          <w:sz w:val="20"/>
-          <w:szCs w:val="20"/>
-        </w:rPr>
+      </w:pPr>
+      <w:r>
         <w:t>World Map: Hoboken/Stevens Campus</w:t>
       </w:r>
     </w:p>
@@ -895,16 +546,8 @@
           <w:ilvl w:val="2"/>
           <w:numId w:val="1"/>
         </w:numPr>
-        <w:rPr>
-          <w:sz w:val="20"/>
-          <w:szCs w:val="20"/>
-        </w:rPr>
-      </w:pPr>
-      <w:r>
-        <w:rPr>
-          <w:sz w:val="20"/>
-          <w:szCs w:val="20"/>
-        </w:rPr>
+      </w:pPr>
+      <w:r>
         <w:t>No random battles on campus</w:t>
       </w:r>
     </w:p>
@@ -915,16 +558,8 @@
           <w:ilvl w:val="3"/>
           <w:numId w:val="1"/>
         </w:numPr>
-        <w:rPr>
-          <w:sz w:val="20"/>
-          <w:szCs w:val="20"/>
-        </w:rPr>
-      </w:pPr>
-      <w:r>
-        <w:rPr>
-          <w:sz w:val="20"/>
-          <w:szCs w:val="20"/>
-        </w:rPr>
+      </w:pPr>
+      <w:r>
         <w:t>Random battles against hobos and drunks when leaving campus</w:t>
       </w:r>
     </w:p>
@@ -935,16 +570,8 @@
           <w:ilvl w:val="2"/>
           <w:numId w:val="1"/>
         </w:numPr>
-        <w:rPr>
-          <w:sz w:val="20"/>
-          <w:szCs w:val="20"/>
-        </w:rPr>
-      </w:pPr>
-      <w:r>
-        <w:rPr>
-          <w:sz w:val="20"/>
-          <w:szCs w:val="20"/>
-        </w:rPr>
+      </w:pPr>
+      <w:r>
         <w:t>Locations</w:t>
       </w:r>
     </w:p>
@@ -955,17 +582,8 @@
           <w:ilvl w:val="3"/>
           <w:numId w:val="1"/>
         </w:numPr>
-        <w:rPr>
-          <w:sz w:val="20"/>
-          <w:szCs w:val="20"/>
-        </w:rPr>
-      </w:pPr>
-      <w:r>
-        <w:rPr>
-          <w:sz w:val="20"/>
-          <w:szCs w:val="20"/>
-        </w:rPr>
-        <w:lastRenderedPageBreak/>
+      </w:pPr>
+      <w:r>
         <w:t>Campus Buildings</w:t>
       </w:r>
     </w:p>
@@ -976,56 +594,36 @@
           <w:ilvl w:val="3"/>
           <w:numId w:val="1"/>
         </w:numPr>
-        <w:rPr>
-          <w:sz w:val="20"/>
-          <w:szCs w:val="20"/>
-        </w:rPr>
-      </w:pPr>
-      <w:r>
-        <w:rPr>
-          <w:sz w:val="20"/>
-          <w:szCs w:val="20"/>
-        </w:rPr>
+      </w:pPr>
+      <w:proofErr w:type="spellStart"/>
+      <w:r>
         <w:t>Gio’s</w:t>
       </w:r>
-    </w:p>
-    <w:p>
-      <w:pPr>
-        <w:pStyle w:val="ListParagraph"/>
-        <w:numPr>
-          <w:ilvl w:val="3"/>
-          <w:numId w:val="1"/>
-        </w:numPr>
-        <w:rPr>
-          <w:sz w:val="20"/>
-          <w:szCs w:val="20"/>
-        </w:rPr>
-      </w:pPr>
-      <w:r>
-        <w:rPr>
-          <w:sz w:val="20"/>
-          <w:szCs w:val="20"/>
-        </w:rPr>
+      <w:proofErr w:type="spellEnd"/>
+    </w:p>
+    <w:p>
+      <w:pPr>
+        <w:pStyle w:val="ListParagraph"/>
+        <w:numPr>
+          <w:ilvl w:val="3"/>
+          <w:numId w:val="1"/>
+        </w:numPr>
+      </w:pPr>
+      <w:proofErr w:type="spellStart"/>
+      <w:r>
         <w:t>Q’doba</w:t>
       </w:r>
-    </w:p>
-    <w:p>
-      <w:pPr>
-        <w:pStyle w:val="ListParagraph"/>
-        <w:numPr>
-          <w:ilvl w:val="3"/>
-          <w:numId w:val="1"/>
-        </w:numPr>
-        <w:rPr>
-          <w:sz w:val="20"/>
-          <w:szCs w:val="20"/>
-        </w:rPr>
-      </w:pPr>
-      <w:r>
-        <w:rPr>
-          <w:sz w:val="20"/>
-          <w:szCs w:val="20"/>
-        </w:rPr>
+      <w:proofErr w:type="spellEnd"/>
+    </w:p>
+    <w:p>
+      <w:pPr>
+        <w:pStyle w:val="ListParagraph"/>
+        <w:numPr>
+          <w:ilvl w:val="3"/>
+          <w:numId w:val="1"/>
+        </w:numPr>
+      </w:pPr>
+      <w:r>
         <w:t>CVS</w:t>
       </w:r>
     </w:p>
@@ -1036,16 +634,8 @@
           <w:ilvl w:val="3"/>
           <w:numId w:val="1"/>
         </w:numPr>
-        <w:rPr>
-          <w:sz w:val="20"/>
-          <w:szCs w:val="20"/>
-        </w:rPr>
-      </w:pPr>
-      <w:r>
-        <w:rPr>
-          <w:sz w:val="20"/>
-          <w:szCs w:val="20"/>
-        </w:rPr>
+      </w:pPr>
+      <w:r>
         <w:t>Pier A</w:t>
       </w:r>
     </w:p>
@@ -1056,16 +646,8 @@
           <w:ilvl w:val="3"/>
           <w:numId w:val="1"/>
         </w:numPr>
-        <w:rPr>
-          <w:sz w:val="20"/>
-          <w:szCs w:val="20"/>
-        </w:rPr>
-      </w:pPr>
-      <w:r>
-        <w:rPr>
-          <w:sz w:val="20"/>
-          <w:szCs w:val="20"/>
-        </w:rPr>
+      </w:pPr>
+      <w:r>
         <w:t>Rita’s</w:t>
       </w:r>
     </w:p>
@@ -1076,16 +658,8 @@
           <w:ilvl w:val="3"/>
           <w:numId w:val="1"/>
         </w:numPr>
-        <w:rPr>
-          <w:sz w:val="20"/>
-          <w:szCs w:val="20"/>
-        </w:rPr>
-      </w:pPr>
-      <w:r>
-        <w:rPr>
-          <w:sz w:val="20"/>
-          <w:szCs w:val="20"/>
-        </w:rPr>
+      </w:pPr>
+      <w:r>
         <w:t>BAGELS ON THE HUDSON</w:t>
       </w:r>
     </w:p>
@@ -1096,16 +670,8 @@
           <w:ilvl w:val="3"/>
           <w:numId w:val="1"/>
         </w:numPr>
-        <w:rPr>
-          <w:sz w:val="20"/>
-          <w:szCs w:val="20"/>
-        </w:rPr>
-      </w:pPr>
-      <w:r>
-        <w:rPr>
-          <w:sz w:val="20"/>
-          <w:szCs w:val="20"/>
-        </w:rPr>
+      </w:pPr>
+      <w:r>
         <w:t>Cluck-U</w:t>
       </w:r>
     </w:p>
@@ -1116,16 +682,8 @@
           <w:ilvl w:val="3"/>
           <w:numId w:val="1"/>
         </w:numPr>
-        <w:rPr>
-          <w:sz w:val="20"/>
-          <w:szCs w:val="20"/>
-        </w:rPr>
-      </w:pPr>
-      <w:r>
-        <w:rPr>
-          <w:sz w:val="20"/>
-          <w:szCs w:val="20"/>
-        </w:rPr>
+      </w:pPr>
+      <w:r>
         <w:t>Aroma</w:t>
       </w:r>
     </w:p>
@@ -1136,16 +694,8 @@
           <w:ilvl w:val="3"/>
           <w:numId w:val="1"/>
         </w:numPr>
-        <w:rPr>
-          <w:sz w:val="20"/>
-          <w:szCs w:val="20"/>
-        </w:rPr>
-      </w:pPr>
-      <w:r>
-        <w:rPr>
-          <w:sz w:val="20"/>
-          <w:szCs w:val="20"/>
-        </w:rPr>
+      </w:pPr>
+      <w:r>
         <w:t>Cake Boss</w:t>
       </w:r>
     </w:p>
@@ -1156,16 +706,8 @@
           <w:ilvl w:val="3"/>
           <w:numId w:val="1"/>
         </w:numPr>
-        <w:rPr>
-          <w:sz w:val="20"/>
-          <w:szCs w:val="20"/>
-        </w:rPr>
-      </w:pPr>
-      <w:r>
-        <w:rPr>
-          <w:sz w:val="20"/>
-          <w:szCs w:val="20"/>
-        </w:rPr>
+      </w:pPr>
+      <w:r>
         <w:t>Benny’s</w:t>
       </w:r>
     </w:p>
@@ -1176,36 +718,25 @@
           <w:ilvl w:val="3"/>
           <w:numId w:val="1"/>
         </w:numPr>
-        <w:rPr>
-          <w:sz w:val="20"/>
-          <w:szCs w:val="20"/>
-        </w:rPr>
-      </w:pPr>
-      <w:r>
-        <w:rPr>
-          <w:sz w:val="20"/>
-          <w:szCs w:val="20"/>
-        </w:rPr>
-        <w:t>Mikie’s Squared</w:t>
-      </w:r>
-    </w:p>
-    <w:p>
-      <w:pPr>
-        <w:pStyle w:val="ListParagraph"/>
-        <w:numPr>
-          <w:ilvl w:val="3"/>
-          <w:numId w:val="1"/>
-        </w:numPr>
-        <w:rPr>
-          <w:sz w:val="20"/>
-          <w:szCs w:val="20"/>
-        </w:rPr>
-      </w:pPr>
-      <w:r>
-        <w:rPr>
-          <w:sz w:val="20"/>
-          <w:szCs w:val="20"/>
-        </w:rPr>
+      </w:pPr>
+      <w:proofErr w:type="spellStart"/>
+      <w:r>
+        <w:t>Mikie’s</w:t>
+      </w:r>
+      <w:proofErr w:type="spellEnd"/>
+      <w:r>
+        <w:t xml:space="preserve"> Squared</w:t>
+      </w:r>
+    </w:p>
+    <w:p>
+      <w:pPr>
+        <w:pStyle w:val="ListParagraph"/>
+        <w:numPr>
+          <w:ilvl w:val="3"/>
+          <w:numId w:val="1"/>
+        </w:numPr>
+      </w:pPr>
+      <w:r>
         <w:t>Black Bear</w:t>
       </w:r>
     </w:p>
@@ -1216,16 +747,8 @@
           <w:ilvl w:val="3"/>
           <w:numId w:val="1"/>
         </w:numPr>
-        <w:rPr>
-          <w:sz w:val="20"/>
-          <w:szCs w:val="20"/>
-        </w:rPr>
-      </w:pPr>
-      <w:r>
-        <w:rPr>
-          <w:sz w:val="20"/>
-          <w:szCs w:val="20"/>
-        </w:rPr>
+      </w:pPr>
+      <w:r>
         <w:t>The Shannon</w:t>
       </w:r>
     </w:p>
@@ -1240,7 +763,7 @@
 </file>
 
 <file path=word/numbering.xml><?xml version="1.0" encoding="utf-8"?>
-<w:numbering xmlns:ve="http://schemas.openxmlformats.org/markup-compatibility/2006" xmlns:o="urn:schemas-microsoft-com:office:office" xmlns:r="http://schemas.openxmlformats.org/officeDocument/2006/relationships" xmlns:m="http://schemas.openxmlformats.org/officeDocument/2006/math" xmlns:v="urn:schemas-microsoft-com:vml" xmlns:wp="http://schemas.openxmlformats.org/drawingml/2006/wordprocessingDrawing" xmlns:w10="urn:schemas-microsoft-com:office:word" xmlns:w="http://schemas.openxmlformats.org/wordprocessingml/2006/main" xmlns:wne="http://schemas.microsoft.com/office/word/2006/wordml">
+<w:numbering xmlns:wpc="http://schemas.microsoft.com/office/word/2010/wordprocessingCanvas" xmlns:mc="http://schemas.openxmlformats.org/markup-compatibility/2006" xmlns:o="urn:schemas-microsoft-com:office:office" xmlns:r="http://schemas.openxmlformats.org/officeDocument/2006/relationships" xmlns:m="http://schemas.openxmlformats.org/officeDocument/2006/math" xmlns:v="urn:schemas-microsoft-com:vml" xmlns:wp14="http://schemas.microsoft.com/office/word/2010/wordprocessingDrawing" xmlns:wp="http://schemas.openxmlformats.org/drawingml/2006/wordprocessingDrawing" xmlns:w10="urn:schemas-microsoft-com:office:word" xmlns:w="http://schemas.openxmlformats.org/wordprocessingml/2006/main" xmlns:w14="http://schemas.microsoft.com/office/word/2010/wordml" xmlns:wpg="http://schemas.microsoft.com/office/word/2010/wordprocessingGroup" xmlns:wpi="http://schemas.microsoft.com/office/word/2010/wordprocessingInk" xmlns:wne="http://schemas.microsoft.com/office/word/2006/wordml" xmlns:wps="http://schemas.microsoft.com/office/word/2010/wordprocessingShape" mc:Ignorable="w14 wp14">
   <w:abstractNum w:abstractNumId="0">
     <w:nsid w:val="7A2C475A"/>
     <w:multiLevelType w:val="hybridMultilevel"/>
@@ -1360,11 +883,11 @@
 </file>
 
 <file path=word/styles.xml><?xml version="1.0" encoding="utf-8"?>
-<w:styles xmlns:r="http://schemas.openxmlformats.org/officeDocument/2006/relationships" xmlns:w="http://schemas.openxmlformats.org/wordprocessingml/2006/main">
+<w:styles xmlns:mc="http://schemas.openxmlformats.org/markup-compatibility/2006" xmlns:r="http://schemas.openxmlformats.org/officeDocument/2006/relationships" xmlns:w="http://schemas.openxmlformats.org/wordprocessingml/2006/main" xmlns:w14="http://schemas.microsoft.com/office/word/2010/wordml" mc:Ignorable="w14">
   <w:docDefaults>
     <w:rPrDefault>
       <w:rPr>
-        <w:rFonts w:asciiTheme="minorHAnsi" w:eastAsiaTheme="minorHAnsi" w:hAnsiTheme="minorHAnsi" w:cstheme="minorBidi"/>
+        <w:rFonts w:asciiTheme="minorHAnsi" w:eastAsiaTheme="minorEastAsia" w:hAnsiTheme="minorHAnsi" w:cstheme="minorBidi"/>
         <w:sz w:val="22"/>
         <w:szCs w:val="22"/>
         <w:lang w:val="en-US" w:eastAsia="en-US" w:bidi="ar-SA"/>
@@ -1518,7 +1041,29 @@
   <w:style w:type="paragraph" w:default="1" w:styleId="Normal">
     <w:name w:val="Normal"/>
     <w:qFormat/>
-    <w:rsid w:val="00747226"/>
+  </w:style>
+  <w:style w:type="paragraph" w:styleId="Heading1">
+    <w:name w:val="heading 1"/>
+    <w:basedOn w:val="Normal"/>
+    <w:next w:val="Normal"/>
+    <w:link w:val="Heading1Char"/>
+    <w:uiPriority w:val="9"/>
+    <w:qFormat/>
+    <w:rsid w:val="00472709"/>
+    <w:pPr>
+      <w:keepNext/>
+      <w:keepLines/>
+      <w:spacing w:before="480" w:after="0"/>
+      <w:outlineLvl w:val="0"/>
+    </w:pPr>
+    <w:rPr>
+      <w:rFonts w:asciiTheme="majorHAnsi" w:eastAsiaTheme="majorEastAsia" w:hAnsiTheme="majorHAnsi" w:cstheme="majorBidi"/>
+      <w:b/>
+      <w:bCs/>
+      <w:color w:val="365F91" w:themeColor="accent1" w:themeShade="BF"/>
+      <w:sz w:val="28"/>
+      <w:szCs w:val="28"/>
+    </w:rPr>
   </w:style>
   <w:style w:type="character" w:default="1" w:styleId="DefaultParagraphFont">
     <w:name w:val="Default Paragraph Font"/>
@@ -1531,7 +1076,6 @@
     <w:uiPriority w:val="99"/>
     <w:semiHidden/>
     <w:unhideWhenUsed/>
-    <w:qFormat/>
     <w:tblPr>
       <w:tblInd w:w="0" w:type="dxa"/>
       <w:tblCellMar>
@@ -1558,6 +1102,260 @@
       <w:ind w:left="720"/>
       <w:contextualSpacing/>
     </w:pPr>
+  </w:style>
+  <w:style w:type="character" w:customStyle="1" w:styleId="Heading1Char">
+    <w:name w:val="Heading 1 Char"/>
+    <w:basedOn w:val="DefaultParagraphFont"/>
+    <w:link w:val="Heading1"/>
+    <w:uiPriority w:val="9"/>
+    <w:rsid w:val="00472709"/>
+    <w:rPr>
+      <w:rFonts w:asciiTheme="majorHAnsi" w:eastAsiaTheme="majorEastAsia" w:hAnsiTheme="majorHAnsi" w:cstheme="majorBidi"/>
+      <w:b/>
+      <w:bCs/>
+      <w:color w:val="365F91" w:themeColor="accent1" w:themeShade="BF"/>
+      <w:sz w:val="28"/>
+      <w:szCs w:val="28"/>
+    </w:rPr>
+  </w:style>
+</w:styles>
+</file>
+
+<file path=word/stylesWithEffects.xml><?xml version="1.0" encoding="utf-8"?>
+<w:styles xmlns:wpc="http://schemas.microsoft.com/office/word/2010/wordprocessingCanvas" xmlns:mc="http://schemas.openxmlformats.org/markup-compatibility/2006" xmlns:o="urn:schemas-microsoft-com:office:office" xmlns:r="http://schemas.openxmlformats.org/officeDocument/2006/relationships" xmlns:m="http://schemas.openxmlformats.org/officeDocument/2006/math" xmlns:v="urn:schemas-microsoft-com:vml" xmlns:wp14="http://schemas.microsoft.com/office/word/2010/wordprocessingDrawing" xmlns:wp="http://schemas.openxmlformats.org/drawingml/2006/wordprocessingDrawing" xmlns:w10="urn:schemas-microsoft-com:office:word" xmlns:w="http://schemas.openxmlformats.org/wordprocessingml/2006/main" xmlns:w14="http://schemas.microsoft.com/office/word/2010/wordml" xmlns:wpg="http://schemas.microsoft.com/office/word/2010/wordprocessingGroup" xmlns:wpi="http://schemas.microsoft.com/office/word/2010/wordprocessingInk" xmlns:wne="http://schemas.microsoft.com/office/word/2006/wordml" xmlns:wps="http://schemas.microsoft.com/office/word/2010/wordprocessingShape" mc:Ignorable="w14 wp14">
+  <w:docDefaults>
+    <w:rPrDefault>
+      <w:rPr>
+        <w:rFonts w:asciiTheme="minorHAnsi" w:eastAsiaTheme="minorEastAsia" w:hAnsiTheme="minorHAnsi" w:cstheme="minorBidi"/>
+        <w:sz w:val="22"/>
+        <w:szCs w:val="22"/>
+        <w:lang w:val="en-US" w:eastAsia="en-US" w:bidi="ar-SA"/>
+      </w:rPr>
+    </w:rPrDefault>
+    <w:pPrDefault>
+      <w:pPr>
+        <w:spacing w:after="200" w:line="276" w:lineRule="auto"/>
+      </w:pPr>
+    </w:pPrDefault>
+  </w:docDefaults>
+  <w:latentStyles w:defLockedState="0" w:defUIPriority="99" w:defSemiHidden="1" w:defUnhideWhenUsed="1" w:defQFormat="0" w:count="267">
+    <w:lsdException w:name="Normal" w:semiHidden="0" w:uiPriority="0" w:unhideWhenUsed="0" w:qFormat="1"/>
+    <w:lsdException w:name="heading 1" w:semiHidden="0" w:uiPriority="9" w:unhideWhenUsed="0" w:qFormat="1"/>
+    <w:lsdException w:name="heading 2" w:uiPriority="9" w:qFormat="1"/>
+    <w:lsdException w:name="heading 3" w:uiPriority="9" w:qFormat="1"/>
+    <w:lsdException w:name="heading 4" w:uiPriority="9" w:qFormat="1"/>
+    <w:lsdException w:name="heading 5" w:uiPriority="9" w:qFormat="1"/>
+    <w:lsdException w:name="heading 6" w:uiPriority="9" w:qFormat="1"/>
+    <w:lsdException w:name="heading 7" w:uiPriority="9" w:qFormat="1"/>
+    <w:lsdException w:name="heading 8" w:uiPriority="9" w:qFormat="1"/>
+    <w:lsdException w:name="heading 9" w:uiPriority="9" w:qFormat="1"/>
+    <w:lsdException w:name="toc 1" w:uiPriority="39"/>
+    <w:lsdException w:name="toc 2" w:uiPriority="39"/>
+    <w:lsdException w:name="toc 3" w:uiPriority="39"/>
+    <w:lsdException w:name="toc 4" w:uiPriority="39"/>
+    <w:lsdException w:name="toc 5" w:uiPriority="39"/>
+    <w:lsdException w:name="toc 6" w:uiPriority="39"/>
+    <w:lsdException w:name="toc 7" w:uiPriority="39"/>
+    <w:lsdException w:name="toc 8" w:uiPriority="39"/>
+    <w:lsdException w:name="toc 9" w:uiPriority="39"/>
+    <w:lsdException w:name="caption" w:uiPriority="35" w:qFormat="1"/>
+    <w:lsdException w:name="Title" w:semiHidden="0" w:uiPriority="10" w:unhideWhenUsed="0" w:qFormat="1"/>
+    <w:lsdException w:name="Default Paragraph Font" w:uiPriority="1"/>
+    <w:lsdException w:name="Subtitle" w:semiHidden="0" w:uiPriority="11" w:unhideWhenUsed="0" w:qFormat="1"/>
+    <w:lsdException w:name="Strong" w:semiHidden="0" w:uiPriority="22" w:unhideWhenUsed="0" w:qFormat="1"/>
+    <w:lsdException w:name="Emphasis" w:semiHidden="0" w:uiPriority="20" w:unhideWhenUsed="0" w:qFormat="1"/>
+    <w:lsdException w:name="Table Grid" w:semiHidden="0" w:uiPriority="59" w:unhideWhenUsed="0"/>
+    <w:lsdException w:name="Placeholder Text" w:unhideWhenUsed="0"/>
+    <w:lsdException w:name="No Spacing" w:semiHidden="0" w:uiPriority="1" w:unhideWhenUsed="0" w:qFormat="1"/>
+    <w:lsdException w:name="Light Shading" w:semiHidden="0" w:uiPriority="60" w:unhideWhenUsed="0"/>
+    <w:lsdException w:name="Light List" w:semiHidden="0" w:uiPriority="61" w:unhideWhenUsed="0"/>
+    <w:lsdException w:name="Light Grid" w:semiHidden="0" w:uiPriority="62" w:unhideWhenUsed="0"/>
+    <w:lsdException w:name="Medium Shading 1" w:semiHidden="0" w:uiPriority="63" w:unhideWhenUsed="0"/>
+    <w:lsdException w:name="Medium Shading 2" w:semiHidden="0" w:uiPriority="64" w:unhideWhenUsed="0"/>
+    <w:lsdException w:name="Medium List 1" w:semiHidden="0" w:uiPriority="65" w:unhideWhenUsed="0"/>
+    <w:lsdException w:name="Medium List 2" w:semiHidden="0" w:uiPriority="66" w:unhideWhenUsed="0"/>
+    <w:lsdException w:name="Medium Grid 1" w:semiHidden="0" w:uiPriority="67" w:unhideWhenUsed="0"/>
+    <w:lsdException w:name="Medium Grid 2" w:semiHidden="0" w:uiPriority="68" w:unhideWhenUsed="0"/>
+    <w:lsdException w:name="Medium Grid 3" w:semiHidden="0" w:uiPriority="69" w:unhideWhenUsed="0"/>
+    <w:lsdException w:name="Dark List" w:semiHidden="0" w:uiPriority="70" w:unhideWhenUsed="0"/>
+    <w:lsdException w:name="Colorful Shading" w:semiHidden="0" w:uiPriority="71" w:unhideWhenUsed="0"/>
+    <w:lsdException w:name="Colorful List" w:semiHidden="0" w:uiPriority="72" w:unhideWhenUsed="0"/>
+    <w:lsdException w:name="Colorful Grid" w:semiHidden="0" w:uiPriority="73" w:unhideWhenUsed="0"/>
+    <w:lsdException w:name="Light Shading Accent 1" w:semiHidden="0" w:uiPriority="60" w:unhideWhenUsed="0"/>
+    <w:lsdException w:name="Light List Accent 1" w:semiHidden="0" w:uiPriority="61" w:unhideWhenUsed="0"/>
+    <w:lsdException w:name="Light Grid Accent 1" w:semiHidden="0" w:uiPriority="62" w:unhideWhenUsed="0"/>
+    <w:lsdException w:name="Medium Shading 1 Accent 1" w:semiHidden="0" w:uiPriority="63" w:unhideWhenUsed="0"/>
+    <w:lsdException w:name="Medium Shading 2 Accent 1" w:semiHidden="0" w:uiPriority="64" w:unhideWhenUsed="0"/>
+    <w:lsdException w:name="Medium List 1 Accent 1" w:semiHidden="0" w:uiPriority="65" w:unhideWhenUsed="0"/>
+    <w:lsdException w:name="Revision" w:unhideWhenUsed="0"/>
+    <w:lsdException w:name="List Paragraph" w:semiHidden="0" w:uiPriority="34" w:unhideWhenUsed="0" w:qFormat="1"/>
+    <w:lsdException w:name="Quote" w:semiHidden="0" w:uiPriority="29" w:unhideWhenUsed="0" w:qFormat="1"/>
+    <w:lsdException w:name="Intense Quote" w:semiHidden="0" w:uiPriority="30" w:unhideWhenUsed="0" w:qFormat="1"/>
+    <w:lsdException w:name="Medium List 2 Accent 1" w:semiHidden="0" w:uiPriority="66" w:unhideWhenUsed="0"/>
+    <w:lsdException w:name="Medium Grid 1 Accent 1" w:semiHidden="0" w:uiPriority="67" w:unhideWhenUsed="0"/>
+    <w:lsdException w:name="Medium Grid 2 Accent 1" w:semiHidden="0" w:uiPriority="68" w:unhideWhenUsed="0"/>
+    <w:lsdException w:name="Medium Grid 3 Accent 1" w:semiHidden="0" w:uiPriority="69" w:unhideWhenUsed="0"/>
+    <w:lsdException w:name="Dark List Accent 1" w:semiHidden="0" w:uiPriority="70" w:unhideWhenUsed="0"/>
+    <w:lsdException w:name="Colorful Shading Accent 1" w:semiHidden="0" w:uiPriority="71" w:unhideWhenUsed="0"/>
+    <w:lsdException w:name="Colorful List Accent 1" w:semiHidden="0" w:uiPriority="72" w:unhideWhenUsed="0"/>
+    <w:lsdException w:name="Colorful Grid Accent 1" w:semiHidden="0" w:uiPriority="73" w:unhideWhenUsed="0"/>
+    <w:lsdException w:name="Light Shading Accent 2" w:semiHidden="0" w:uiPriority="60" w:unhideWhenUsed="0"/>
+    <w:lsdException w:name="Light List Accent 2" w:semiHidden="0" w:uiPriority="61" w:unhideWhenUsed="0"/>
+    <w:lsdException w:name="Light Grid Accent 2" w:semiHidden="0" w:uiPriority="62" w:unhideWhenUsed="0"/>
+    <w:lsdException w:name="Medium Shading 1 Accent 2" w:semiHidden="0" w:uiPriority="63" w:unhideWhenUsed="0"/>
+    <w:lsdException w:name="Medium Shading 2 Accent 2" w:semiHidden="0" w:uiPriority="64" w:unhideWhenUsed="0"/>
+    <w:lsdException w:name="Medium List 1 Accent 2" w:semiHidden="0" w:uiPriority="65" w:unhideWhenUsed="0"/>
+    <w:lsdException w:name="Medium List 2 Accent 2" w:semiHidden="0" w:uiPriority="66" w:unhideWhenUsed="0"/>
+    <w:lsdException w:name="Medium Grid 1 Accent 2" w:semiHidden="0" w:uiPriority="67" w:unhideWhenUsed="0"/>
+    <w:lsdException w:name="Medium Grid 2 Accent 2" w:semiHidden="0" w:uiPriority="68" w:unhideWhenUsed="0"/>
+    <w:lsdException w:name="Medium Grid 3 Accent 2" w:semiHidden="0" w:uiPriority="69" w:unhideWhenUsed="0"/>
+    <w:lsdException w:name="Dark List Accent 2" w:semiHidden="0" w:uiPriority="70" w:unhideWhenUsed="0"/>
+    <w:lsdException w:name="Colorful Shading Accent 2" w:semiHidden="0" w:uiPriority="71" w:unhideWhenUsed="0"/>
+    <w:lsdException w:name="Colorful List Accent 2" w:semiHidden="0" w:uiPriority="72" w:unhideWhenUsed="0"/>
+    <w:lsdException w:name="Colorful Grid Accent 2" w:semiHidden="0" w:uiPriority="73" w:unhideWhenUsed="0"/>
+    <w:lsdException w:name="Light Shading Accent 3" w:semiHidden="0" w:uiPriority="60" w:unhideWhenUsed="0"/>
+    <w:lsdException w:name="Light List Accent 3" w:semiHidden="0" w:uiPriority="61" w:unhideWhenUsed="0"/>
+    <w:lsdException w:name="Light Grid Accent 3" w:semiHidden="0" w:uiPriority="62" w:unhideWhenUsed="0"/>
+    <w:lsdException w:name="Medium Shading 1 Accent 3" w:semiHidden="0" w:uiPriority="63" w:unhideWhenUsed="0"/>
+    <w:lsdException w:name="Medium Shading 2 Accent 3" w:semiHidden="0" w:uiPriority="64" w:unhideWhenUsed="0"/>
+    <w:lsdException w:name="Medium List 1 Accent 3" w:semiHidden="0" w:uiPriority="65" w:unhideWhenUsed="0"/>
+    <w:lsdException w:name="Medium List 2 Accent 3" w:semiHidden="0" w:uiPriority="66" w:unhideWhenUsed="0"/>
+    <w:lsdException w:name="Medium Grid 1 Accent 3" w:semiHidden="0" w:uiPriority="67" w:unhideWhenUsed="0"/>
+    <w:lsdException w:name="Medium Grid 2 Accent 3" w:semiHidden="0" w:uiPriority="68" w:unhideWhenUsed="0"/>
+    <w:lsdException w:name="Medium Grid 3 Accent 3" w:semiHidden="0" w:uiPriority="69" w:unhideWhenUsed="0"/>
+    <w:lsdException w:name="Dark List Accent 3" w:semiHidden="0" w:uiPriority="70" w:unhideWhenUsed="0"/>
+    <w:lsdException w:name="Colorful Shading Accent 3" w:semiHidden="0" w:uiPriority="71" w:unhideWhenUsed="0"/>
+    <w:lsdException w:name="Colorful List Accent 3" w:semiHidden="0" w:uiPriority="72" w:unhideWhenUsed="0"/>
+    <w:lsdException w:name="Colorful Grid Accent 3" w:semiHidden="0" w:uiPriority="73" w:unhideWhenUsed="0"/>
+    <w:lsdException w:name="Light Shading Accent 4" w:semiHidden="0" w:uiPriority="60" w:unhideWhenUsed="0"/>
+    <w:lsdException w:name="Light List Accent 4" w:semiHidden="0" w:uiPriority="61" w:unhideWhenUsed="0"/>
+    <w:lsdException w:name="Light Grid Accent 4" w:semiHidden="0" w:uiPriority="62" w:unhideWhenUsed="0"/>
+    <w:lsdException w:name="Medium Shading 1 Accent 4" w:semiHidden="0" w:uiPriority="63" w:unhideWhenUsed="0"/>
+    <w:lsdException w:name="Medium Shading 2 Accent 4" w:semiHidden="0" w:uiPriority="64" w:unhideWhenUsed="0"/>
+    <w:lsdException w:name="Medium List 1 Accent 4" w:semiHidden="0" w:uiPriority="65" w:unhideWhenUsed="0"/>
+    <w:lsdException w:name="Medium List 2 Accent 4" w:semiHidden="0" w:uiPriority="66" w:unhideWhenUsed="0"/>
+    <w:lsdException w:name="Medium Grid 1 Accent 4" w:semiHidden="0" w:uiPriority="67" w:unhideWhenUsed="0"/>
+    <w:lsdException w:name="Medium Grid 2 Accent 4" w:semiHidden="0" w:uiPriority="68" w:unhideWhenUsed="0"/>
+    <w:lsdException w:name="Medium Grid 3 Accent 4" w:semiHidden="0" w:uiPriority="69" w:unhideWhenUsed="0"/>
+    <w:lsdException w:name="Dark List Accent 4" w:semiHidden="0" w:uiPriority="70" w:unhideWhenUsed="0"/>
+    <w:lsdException w:name="Colorful Shading Accent 4" w:semiHidden="0" w:uiPriority="71" w:unhideWhenUsed="0"/>
+    <w:lsdException w:name="Colorful List Accent 4" w:semiHidden="0" w:uiPriority="72" w:unhideWhenUsed="0"/>
+    <w:lsdException w:name="Colorful Grid Accent 4" w:semiHidden="0" w:uiPriority="73" w:unhideWhenUsed="0"/>
+    <w:lsdException w:name="Light Shading Accent 5" w:semiHidden="0" w:uiPriority="60" w:unhideWhenUsed="0"/>
+    <w:lsdException w:name="Light List Accent 5" w:semiHidden="0" w:uiPriority="61" w:unhideWhenUsed="0"/>
+    <w:lsdException w:name="Light Grid Accent 5" w:semiHidden="0" w:uiPriority="62" w:unhideWhenUsed="0"/>
+    <w:lsdException w:name="Medium Shading 1 Accent 5" w:semiHidden="0" w:uiPriority="63" w:unhideWhenUsed="0"/>
+    <w:lsdException w:name="Medium Shading 2 Accent 5" w:semiHidden="0" w:uiPriority="64" w:unhideWhenUsed="0"/>
+    <w:lsdException w:name="Medium List 1 Accent 5" w:semiHidden="0" w:uiPriority="65" w:unhideWhenUsed="0"/>
+    <w:lsdException w:name="Medium List 2 Accent 5" w:semiHidden="0" w:uiPriority="66" w:unhideWhenUsed="0"/>
+    <w:lsdException w:name="Medium Grid 1 Accent 5" w:semiHidden="0" w:uiPriority="67" w:unhideWhenUsed="0"/>
+    <w:lsdException w:name="Medium Grid 2 Accent 5" w:semiHidden="0" w:uiPriority="68" w:unhideWhenUsed="0"/>
+    <w:lsdException w:name="Medium Grid 3 Accent 5" w:semiHidden="0" w:uiPriority="69" w:unhideWhenUsed="0"/>
+    <w:lsdException w:name="Dark List Accent 5" w:semiHidden="0" w:uiPriority="70" w:unhideWhenUsed="0"/>
+    <w:lsdException w:name="Colorful Shading Accent 5" w:semiHidden="0" w:uiPriority="71" w:unhideWhenUsed="0"/>
+    <w:lsdException w:name="Colorful List Accent 5" w:semiHidden="0" w:uiPriority="72" w:unhideWhenUsed="0"/>
+    <w:lsdException w:name="Colorful Grid Accent 5" w:semiHidden="0" w:uiPriority="73" w:unhideWhenUsed="0"/>
+    <w:lsdException w:name="Light Shading Accent 6" w:semiHidden="0" w:uiPriority="60" w:unhideWhenUsed="0"/>
+    <w:lsdException w:name="Light List Accent 6" w:semiHidden="0" w:uiPriority="61" w:unhideWhenUsed="0"/>
+    <w:lsdException w:name="Light Grid Accent 6" w:semiHidden="0" w:uiPriority="62" w:unhideWhenUsed="0"/>
+    <w:lsdException w:name="Medium Shading 1 Accent 6" w:semiHidden="0" w:uiPriority="63" w:unhideWhenUsed="0"/>
+    <w:lsdException w:name="Medium Shading 2 Accent 6" w:semiHidden="0" w:uiPriority="64" w:unhideWhenUsed="0"/>
+    <w:lsdException w:name="Medium List 1 Accent 6" w:semiHidden="0" w:uiPriority="65" w:unhideWhenUsed="0"/>
+    <w:lsdException w:name="Medium List 2 Accent 6" w:semiHidden="0" w:uiPriority="66" w:unhideWhenUsed="0"/>
+    <w:lsdException w:name="Medium Grid 1 Accent 6" w:semiHidden="0" w:uiPriority="67" w:unhideWhenUsed="0"/>
+    <w:lsdException w:name="Medium Grid 2 Accent 6" w:semiHidden="0" w:uiPriority="68" w:unhideWhenUsed="0"/>
+    <w:lsdException w:name="Medium Grid 3 Accent 6" w:semiHidden="0" w:uiPriority="69" w:unhideWhenUsed="0"/>
+    <w:lsdException w:name="Dark List Accent 6" w:semiHidden="0" w:uiPriority="70" w:unhideWhenUsed="0"/>
+    <w:lsdException w:name="Colorful Shading Accent 6" w:semiHidden="0" w:uiPriority="71" w:unhideWhenUsed="0"/>
+    <w:lsdException w:name="Colorful List Accent 6" w:semiHidden="0" w:uiPriority="72" w:unhideWhenUsed="0"/>
+    <w:lsdException w:name="Colorful Grid Accent 6" w:semiHidden="0" w:uiPriority="73" w:unhideWhenUsed="0"/>
+    <w:lsdException w:name="Subtle Emphasis" w:semiHidden="0" w:uiPriority="19" w:unhideWhenUsed="0" w:qFormat="1"/>
+    <w:lsdException w:name="Intense Emphasis" w:semiHidden="0" w:uiPriority="21" w:unhideWhenUsed="0" w:qFormat="1"/>
+    <w:lsdException w:name="Subtle Reference" w:semiHidden="0" w:uiPriority="31" w:unhideWhenUsed="0" w:qFormat="1"/>
+    <w:lsdException w:name="Intense Reference" w:semiHidden="0" w:uiPriority="32" w:unhideWhenUsed="0" w:qFormat="1"/>
+    <w:lsdException w:name="Book Title" w:semiHidden="0" w:uiPriority="33" w:unhideWhenUsed="0" w:qFormat="1"/>
+    <w:lsdException w:name="Bibliography" w:uiPriority="37"/>
+    <w:lsdException w:name="TOC Heading" w:uiPriority="39" w:qFormat="1"/>
+  </w:latentStyles>
+  <w:style w:type="paragraph" w:default="1" w:styleId="Normal">
+    <w:name w:val="Normal"/>
+    <w:qFormat/>
+  </w:style>
+  <w:style w:type="paragraph" w:styleId="Heading1">
+    <w:name w:val="heading 1"/>
+    <w:basedOn w:val="Normal"/>
+    <w:next w:val="Normal"/>
+    <w:link w:val="Heading1Char"/>
+    <w:uiPriority w:val="9"/>
+    <w:qFormat/>
+    <w:rsid w:val="00472709"/>
+    <w:pPr>
+      <w:keepNext/>
+      <w:keepLines/>
+      <w:spacing w:before="480" w:after="0"/>
+      <w:outlineLvl w:val="0"/>
+    </w:pPr>
+    <w:rPr>
+      <w:rFonts w:asciiTheme="majorHAnsi" w:eastAsiaTheme="majorEastAsia" w:hAnsiTheme="majorHAnsi" w:cstheme="majorBidi"/>
+      <w:b/>
+      <w:bCs/>
+      <w:color w:val="365F91" w:themeColor="accent1" w:themeShade="BF"/>
+      <w:sz w:val="28"/>
+      <w:szCs w:val="28"/>
+    </w:rPr>
+  </w:style>
+  <w:style w:type="character" w:default="1" w:styleId="DefaultParagraphFont">
+    <w:name w:val="Default Paragraph Font"/>
+    <w:uiPriority w:val="1"/>
+    <w:semiHidden/>
+    <w:unhideWhenUsed/>
+  </w:style>
+  <w:style w:type="table" w:default="1" w:styleId="TableNormal">
+    <w:name w:val="Normal Table"/>
+    <w:uiPriority w:val="99"/>
+    <w:semiHidden/>
+    <w:unhideWhenUsed/>
+    <w:tblPr>
+      <w:tblInd w:w="0" w:type="dxa"/>
+      <w:tblCellMar>
+        <w:top w:w="0" w:type="dxa"/>
+        <w:left w:w="108" w:type="dxa"/>
+        <w:bottom w:w="0" w:type="dxa"/>
+        <w:right w:w="108" w:type="dxa"/>
+      </w:tblCellMar>
+    </w:tblPr>
+  </w:style>
+  <w:style w:type="numbering" w:default="1" w:styleId="NoList">
+    <w:name w:val="No List"/>
+    <w:uiPriority w:val="99"/>
+    <w:semiHidden/>
+    <w:unhideWhenUsed/>
+  </w:style>
+  <w:style w:type="paragraph" w:styleId="ListParagraph">
+    <w:name w:val="List Paragraph"/>
+    <w:basedOn w:val="Normal"/>
+    <w:uiPriority w:val="34"/>
+    <w:qFormat/>
+    <w:rsid w:val="00CC1061"/>
+    <w:pPr>
+      <w:ind w:left="720"/>
+      <w:contextualSpacing/>
+    </w:pPr>
+  </w:style>
+  <w:style w:type="character" w:customStyle="1" w:styleId="Heading1Char">
+    <w:name w:val="Heading 1 Char"/>
+    <w:basedOn w:val="DefaultParagraphFont"/>
+    <w:link w:val="Heading1"/>
+    <w:uiPriority w:val="9"/>
+    <w:rsid w:val="00472709"/>
+    <w:rPr>
+      <w:rFonts w:asciiTheme="majorHAnsi" w:eastAsiaTheme="majorEastAsia" w:hAnsiTheme="majorHAnsi" w:cstheme="majorBidi"/>
+      <w:b/>
+      <w:bCs/>
+      <w:color w:val="365F91" w:themeColor="accent1" w:themeShade="BF"/>
+      <w:sz w:val="28"/>
+      <w:szCs w:val="28"/>
+    </w:rPr>
   </w:style>
 </w:styles>
 </file>

</xml_diff>